<commit_message>
big data a priloha
</commit_message>
<xml_diff>
--- a/big data/jankech-hajdučík.docx
+++ b/big data/jankech-hajdučík.docx
@@ -196,24 +196,17 @@
     <w:p>
       <w:pPr>
         <w:jc w:val="center"/>
+      </w:pPr>
+      <w:r>
         <w:rPr>
           <w:caps/>
           <w:sz w:val="32"/>
           <w:szCs w:val="32"/>
           <w:lang w:eastAsia="cs-CZ"/>
         </w:rPr>
-      </w:pPr>
-      <w:r>
-        <w:rPr>
-          <w:caps/>
-          <w:sz w:val="32"/>
-          <w:szCs w:val="32"/>
-          <w:lang w:eastAsia="cs-CZ"/>
-        </w:rPr>
-        <w:t>HIVE - základy práce v Ambari</w:t>
-      </w:r>
-    </w:p>
-    <w:p/>
+        <w:t>Analýza neštruktúrovaného a semištruktúrovaného zdroja pomocou Sparku</w:t>
+      </w:r>
+    </w:p>
     <w:p/>
     <w:p/>
     <w:p/>

</xml_diff>